<commit_message>
Organizing the IDMA 2026 repo
</commit_message>
<xml_diff>
--- a/Planning/CourseInfo_IDMA26.docx
+++ b/Planning/CourseInfo_IDMA26.docx
@@ -7,53 +7,8 @@
         <w:pStyle w:val="Title"/>
       </w:pPr>
       <w:r>
-        <w:t xml:space="preserve">NDAB23002U </w:t>
-      </w:r>
-      <w:proofErr w:type="spellStart"/>
-      <w:r>
-        <w:t>Introduktion</w:t>
-      </w:r>
-      <w:proofErr w:type="spellEnd"/>
-      <w:r>
-        <w:t xml:space="preserve"> </w:t>
-      </w:r>
-      <w:proofErr w:type="spellStart"/>
-      <w:r>
-        <w:t>til</w:t>
-      </w:r>
-      <w:proofErr w:type="spellEnd"/>
-      <w:r>
-        <w:t xml:space="preserve"> </w:t>
-      </w:r>
-      <w:proofErr w:type="spellStart"/>
-      <w:r>
-        <w:t>diskret</w:t>
-      </w:r>
-      <w:proofErr w:type="spellEnd"/>
-      <w:r>
-        <w:t xml:space="preserve"> </w:t>
-      </w:r>
-      <w:proofErr w:type="spellStart"/>
-      <w:r>
-        <w:t>matematik</w:t>
-      </w:r>
-      <w:proofErr w:type="spellEnd"/>
-      <w:r>
-        <w:t xml:space="preserve"> </w:t>
-      </w:r>
-      <w:proofErr w:type="spellStart"/>
-      <w:r>
-        <w:t>og</w:t>
-      </w:r>
-      <w:proofErr w:type="spellEnd"/>
-      <w:r>
-        <w:t xml:space="preserve"> </w:t>
-      </w:r>
-      <w:proofErr w:type="spellStart"/>
-      <w:r>
-        <w:t>algoritmer</w:t>
-      </w:r>
-      <w:proofErr w:type="spellEnd"/>
+        <w:t>NDAB23002U Introduktion til diskret matematik og algoritmer</w:t>
+      </w:r>
     </w:p>
     <w:p>
       <w:pPr>
@@ -96,7 +51,7 @@
           <w:b/>
           <w:noProof/>
         </w:rPr>
-        <w:t>Tuesday, January 27, 2026</w:t>
+        <w:t>Wednesday, January 28, 2026</w:t>
       </w:r>
       <w:r>
         <w:rPr>
@@ -206,15 +161,7 @@
         <w:t xml:space="preserve"> close to </w:t>
       </w:r>
       <w:r>
-        <w:t xml:space="preserve">what will </w:t>
-      </w:r>
-      <w:proofErr w:type="gramStart"/>
-      <w:r>
-        <w:t>actually happen</w:t>
-      </w:r>
-      <w:proofErr w:type="gramEnd"/>
-      <w:r>
-        <w:t>.</w:t>
+        <w:t>what will actually happen.</w:t>
       </w:r>
     </w:p>
     <w:tbl>
@@ -242,7 +189,6 @@
                 <w:b/>
               </w:rPr>
             </w:pPr>
-            <w:proofErr w:type="spellStart"/>
             <w:r>
               <w:rPr>
                 <w:b/>
@@ -255,7 +201,6 @@
               </w:rPr>
               <w:t>k</w:t>
             </w:r>
-            <w:proofErr w:type="spellEnd"/>
           </w:p>
         </w:tc>
         <w:tc>
@@ -429,15 +374,7 @@
           </w:tcPr>
           <w:p>
             <w:r>
-              <w:t xml:space="preserve">CLRS </w:t>
-            </w:r>
-            <w:proofErr w:type="spellStart"/>
-            <w:r>
-              <w:t>Chs</w:t>
-            </w:r>
-            <w:proofErr w:type="spellEnd"/>
-            <w:r>
-              <w:t xml:space="preserve"> 1-2</w:t>
+              <w:t>CLRS Chs 1-2</w:t>
             </w:r>
           </w:p>
         </w:tc>
@@ -522,16 +459,11 @@
           </w:tcPr>
           <w:p>
             <w:r>
-              <w:t xml:space="preserve">CLRS </w:t>
-            </w:r>
-            <w:proofErr w:type="spellStart"/>
-            <w:r>
-              <w:t>Ch</w:t>
+              <w:t>CLRS Ch</w:t>
             </w:r>
             <w:r>
               <w:t>s</w:t>
             </w:r>
-            <w:proofErr w:type="spellEnd"/>
             <w:r>
               <w:t xml:space="preserve"> 2-3</w:t>
             </w:r>
@@ -615,16 +547,11 @@
           </w:tcPr>
           <w:p>
             <w:r>
-              <w:t xml:space="preserve">CLRS </w:t>
-            </w:r>
-            <w:proofErr w:type="spellStart"/>
-            <w:r>
-              <w:t>Ch</w:t>
+              <w:t>CLRS Ch</w:t>
             </w:r>
             <w:r>
               <w:t>s</w:t>
             </w:r>
-            <w:proofErr w:type="spellEnd"/>
             <w:r>
               <w:t xml:space="preserve"> </w:t>
             </w:r>
@@ -747,7 +674,7 @@
               <w:t>We 1</w:t>
             </w:r>
             <w:r>
-              <w:t>2</w:t>
+              <w:t>1</w:t>
             </w:r>
             <w:r>
               <w:t>/2</w:t>
@@ -904,15 +831,7 @@
           </w:tcPr>
           <w:p>
             <w:r>
-              <w:t xml:space="preserve">Induction </w:t>
-            </w:r>
-            <w:proofErr w:type="gramStart"/>
-            <w:r>
-              <w:t>proofs</w:t>
-            </w:r>
-            <w:proofErr w:type="gramEnd"/>
-            <w:r>
-              <w:t xml:space="preserve"> (cont.)</w:t>
+              <w:t>Induction proofs (cont.)</w:t>
             </w:r>
           </w:p>
         </w:tc>
@@ -1067,15 +986,7 @@
           </w:tcPr>
           <w:p>
             <w:r>
-              <w:t xml:space="preserve">Logic, more </w:t>
-            </w:r>
-            <w:proofErr w:type="gramStart"/>
-            <w:r>
-              <w:t>proofs</w:t>
-            </w:r>
-            <w:proofErr w:type="gramEnd"/>
-            <w:r>
-              <w:t xml:space="preserve"> (cont.)</w:t>
+              <w:t>Logic, more proofs (cont.)</w:t>
             </w:r>
           </w:p>
         </w:tc>
@@ -2001,7 +1912,13 @@
           </w:tcPr>
           <w:p>
             <w:r>
-              <w:t>We 26/3</w:t>
+              <w:t>We 2</w:t>
+            </w:r>
+            <w:r>
+              <w:t>5</w:t>
+            </w:r>
+            <w:r>
+              <w:t>/3</w:t>
             </w:r>
           </w:p>
         </w:tc>
@@ -2031,15 +1948,7 @@
           </w:tcPr>
           <w:p>
             <w:r>
-              <w:t xml:space="preserve">Course </w:t>
-            </w:r>
-            <w:proofErr w:type="gramStart"/>
-            <w:r>
-              <w:t>wrap-up;</w:t>
-            </w:r>
-            <w:proofErr w:type="gramEnd"/>
-            <w:r>
-              <w:t xml:space="preserve"> Q&amp;A session</w:t>
+              <w:t>Course wrap-up; Q&amp;A session</w:t>
             </w:r>
             <w:r>
               <w:br/>
@@ -2099,21 +2008,8 @@
       </w:r>
     </w:p>
     <w:p>
-      <w:proofErr w:type="spellStart"/>
-      <w:r>
-        <w:t>Cormen</w:t>
-      </w:r>
-      <w:proofErr w:type="spellEnd"/>
-      <w:r>
-        <w:t xml:space="preserve">, </w:t>
-      </w:r>
-      <w:proofErr w:type="spellStart"/>
-      <w:r>
-        <w:t>Leiserson</w:t>
-      </w:r>
-      <w:proofErr w:type="spellEnd"/>
-      <w:r>
-        <w:t xml:space="preserve">, Rivest, and Stein: </w:t>
+      <w:r>
+        <w:t xml:space="preserve">Cormen, Leiserson, Rivest, and Stein: </w:t>
       </w:r>
       <w:r>
         <w:rPr>
@@ -2237,31 +2133,7 @@
         <w:t xml:space="preserve"> </w:t>
       </w:r>
       <w:r>
-        <w:t xml:space="preserve">Lundbeck </w:t>
-      </w:r>
-      <w:proofErr w:type="spellStart"/>
-      <w:r>
-        <w:t>Auditoriet</w:t>
-      </w:r>
-      <w:proofErr w:type="spellEnd"/>
-      <w:r>
-        <w:t xml:space="preserve">, </w:t>
-      </w:r>
-      <w:proofErr w:type="spellStart"/>
-      <w:r>
-        <w:t>Biocenter</w:t>
-      </w:r>
-      <w:proofErr w:type="spellEnd"/>
-      <w:r>
-        <w:t xml:space="preserve">, Ole </w:t>
-      </w:r>
-      <w:proofErr w:type="spellStart"/>
-      <w:r>
-        <w:t>Maaløes</w:t>
-      </w:r>
-      <w:proofErr w:type="spellEnd"/>
-      <w:r>
-        <w:t xml:space="preserve"> Vej 5</w:t>
+        <w:t>Lundbeck Auditoriet, Biocenter, Ole Maaløes Vej 5</w:t>
       </w:r>
       <w:r>
         <w:t>.</w:t>
@@ -2332,15 +2204,7 @@
         <w:t>H.C. Ørsted Building</w:t>
       </w:r>
       <w:r>
-        <w:t xml:space="preserve">, </w:t>
-      </w:r>
-      <w:proofErr w:type="spellStart"/>
-      <w:r>
-        <w:t>Universitetsparken</w:t>
-      </w:r>
-      <w:proofErr w:type="spellEnd"/>
-      <w:r>
-        <w:t xml:space="preserve"> 5.</w:t>
+        <w:t>, Universitetsparken 5.</w:t>
       </w:r>
     </w:p>
     <w:p>
@@ -2412,15 +2276,7 @@
         <w:t>H.C. Ørsted Building</w:t>
       </w:r>
       <w:r>
-        <w:t xml:space="preserve">, </w:t>
-      </w:r>
-      <w:proofErr w:type="spellStart"/>
-      <w:r>
-        <w:t>Universitetsparken</w:t>
-      </w:r>
-      <w:proofErr w:type="spellEnd"/>
-      <w:r>
-        <w:t xml:space="preserve"> 5</w:t>
+        <w:t>, Universitetsparken 5</w:t>
       </w:r>
       <w:r>
         <w:t>.</w:t>
@@ -2548,7 +2404,6 @@
       <w:r>
         <w:t xml:space="preserve"> </w:t>
       </w:r>
-      <w:proofErr w:type="gramStart"/>
       <w:r>
         <w:rPr>
           <w:b/>
@@ -2565,9 +2420,8 @@
           <w:i/>
           <w:iCs/>
         </w:rPr>
-        <w:t xml:space="preserve"> order to</w:t>
-      </w:r>
-      <w:proofErr w:type="gramEnd"/>
+        <w:t xml:space="preserve"> order to take the exam, it is </w:t>
+      </w:r>
       <w:r>
         <w:rPr>
           <w:b/>
@@ -2575,7 +2429,7 @@
           <w:i/>
           <w:iCs/>
         </w:rPr>
-        <w:t xml:space="preserve"> take the exam, it is </w:t>
+        <w:t>compulsory to pass</w:t>
       </w:r>
       <w:r>
         <w:rPr>
@@ -2584,7 +2438,7 @@
           <w:i/>
           <w:iCs/>
         </w:rPr>
-        <w:t>compulsory to pass</w:t>
+        <w:t xml:space="preserve"> </w:t>
       </w:r>
       <w:r>
         <w:rPr>
@@ -2593,7 +2447,7 @@
           <w:i/>
           <w:iCs/>
         </w:rPr>
-        <w:t xml:space="preserve"> </w:t>
+        <w:t>4</w:t>
       </w:r>
       <w:r>
         <w:rPr>
@@ -2602,62 +2456,37 @@
           <w:i/>
           <w:iCs/>
         </w:rPr>
-        <w:t>4</w:t>
-      </w:r>
-      <w:r>
-        <w:rPr>
-          <w:b/>
-          <w:bCs/>
+        <w:t xml:space="preserve"> problem sets.</w:t>
+      </w:r>
+      <w:r>
+        <w:t xml:space="preserve"> </w:t>
+      </w:r>
+      <w:r>
+        <w:t xml:space="preserve">Note that this holds both for the ordinary exam and the oral re-exam. </w:t>
+      </w:r>
+      <w:r>
+        <w:t>Problem sets will be posted one week before they are due</w:t>
+      </w:r>
+      <w:r>
+        <w:t xml:space="preserve">, and </w:t>
+      </w:r>
+      <w:r>
+        <w:t xml:space="preserve">should be </w:t>
+      </w:r>
+      <w:r>
+        <w:rPr>
           <w:i/>
-          <w:iCs/>
-        </w:rPr>
-        <w:t xml:space="preserve"> problem sets.</w:t>
+        </w:rPr>
+        <w:t>submitted before the first lecture on the due date</w:t>
       </w:r>
       <w:r>
         <w:t xml:space="preserve"> </w:t>
       </w:r>
       <w:r>
-        <w:t xml:space="preserve">Note that this holds both for the ordinary exam and the oral re-exam. </w:t>
-      </w:r>
-      <w:r>
-        <w:t xml:space="preserve">Problem sets will be posted one week before they are </w:t>
-      </w:r>
-      <w:proofErr w:type="gramStart"/>
-      <w:r>
-        <w:t>due</w:t>
-      </w:r>
-      <w:r>
-        <w:t>, and</w:t>
-      </w:r>
-      <w:proofErr w:type="gramEnd"/>
-      <w:r>
-        <w:t xml:space="preserve"> </w:t>
-      </w:r>
-      <w:r>
-        <w:t xml:space="preserve">should be </w:t>
-      </w:r>
-      <w:r>
-        <w:rPr>
-          <w:i/>
-        </w:rPr>
-        <w:t>submitted before the first lecture on the due date</w:t>
-      </w:r>
-      <w:r>
-        <w:t xml:space="preserve"> </w:t>
-      </w:r>
-      <w:r>
         <w:t xml:space="preserve">unless otherwise stated. </w:t>
       </w:r>
       <w:r>
-        <w:t xml:space="preserve">Handing in a blank submission is not </w:t>
-      </w:r>
-      <w:proofErr w:type="gramStart"/>
-      <w:r>
-        <w:t>allowed, and</w:t>
-      </w:r>
-      <w:proofErr w:type="gramEnd"/>
-      <w:r>
-        <w:t xml:space="preserve"> implies </w:t>
+        <w:t xml:space="preserve">Handing in a blank submission is not allowed, and implies </w:t>
       </w:r>
       <w:r>
         <w:t>automatic failure</w:t>
@@ -2700,21 +2529,7 @@
         <w:rPr>
           <w:i/>
         </w:rPr>
-        <w:t xml:space="preserve">. There is no resubmission for this problem set. It is still compulsory to hand in, and </w:t>
-      </w:r>
-      <w:proofErr w:type="gramStart"/>
-      <w:r>
-        <w:rPr>
-          <w:i/>
-        </w:rPr>
-        <w:t>in order to</w:t>
-      </w:r>
-      <w:proofErr w:type="gramEnd"/>
-      <w:r>
-        <w:rPr>
-          <w:i/>
-        </w:rPr>
-        <w:t xml:space="preserve"> help students prepare for the exam there will be a grading threshold for pass. Students who fail to reach this threshold can still take the exam if the solutions are good enough to reach the threshold applied to the other problem sets for allowing a resubmission.</w:t>
+        <w:t>. There is no resubmission for this problem set. It is still compulsory to hand in, and in order to help students prepare for the exam there will be a grading threshold for pass. Students who fail to reach this threshold can still take the exam if the solutions are good enough to reach the threshold applied to the other problem sets for allowing a resubmission.</w:t>
       </w:r>
     </w:p>
     <w:p>
@@ -2891,21 +2706,7 @@
         <w:rPr>
           <w:bCs/>
         </w:rPr>
-        <w:t xml:space="preserve">Christoffer </w:t>
-      </w:r>
-      <w:proofErr w:type="spellStart"/>
-      <w:r>
-        <w:rPr>
-          <w:bCs/>
-        </w:rPr>
-        <w:t>Kassøe</w:t>
-      </w:r>
-      <w:proofErr w:type="spellEnd"/>
-      <w:r>
-        <w:rPr>
-          <w:bCs/>
-        </w:rPr>
-        <w:t xml:space="preserve"> Juhl</w:t>
+        <w:t>Christoffer Kassøe Juhl</w:t>
       </w:r>
     </w:p>
     <w:p>

</xml_diff>

<commit_message>
IDMA problem sets and more
</commit_message>
<xml_diff>
--- a/Planning/CourseInfo_IDMA26.docx
+++ b/Planning/CourseInfo_IDMA26.docx
@@ -7,8 +7,53 @@
         <w:pStyle w:val="Title"/>
       </w:pPr>
       <w:r>
-        <w:t>NDAB23002U Introduktion til diskret matematik og algoritmer</w:t>
-      </w:r>
+        <w:t xml:space="preserve">NDAB23002U </w:t>
+      </w:r>
+      <w:proofErr w:type="spellStart"/>
+      <w:r>
+        <w:t>Introduktion</w:t>
+      </w:r>
+      <w:proofErr w:type="spellEnd"/>
+      <w:r>
+        <w:t xml:space="preserve"> </w:t>
+      </w:r>
+      <w:proofErr w:type="spellStart"/>
+      <w:r>
+        <w:t>til</w:t>
+      </w:r>
+      <w:proofErr w:type="spellEnd"/>
+      <w:r>
+        <w:t xml:space="preserve"> </w:t>
+      </w:r>
+      <w:proofErr w:type="spellStart"/>
+      <w:r>
+        <w:t>diskret</w:t>
+      </w:r>
+      <w:proofErr w:type="spellEnd"/>
+      <w:r>
+        <w:t xml:space="preserve"> </w:t>
+      </w:r>
+      <w:proofErr w:type="spellStart"/>
+      <w:r>
+        <w:t>matematik</w:t>
+      </w:r>
+      <w:proofErr w:type="spellEnd"/>
+      <w:r>
+        <w:t xml:space="preserve"> </w:t>
+      </w:r>
+      <w:proofErr w:type="spellStart"/>
+      <w:r>
+        <w:t>og</w:t>
+      </w:r>
+      <w:proofErr w:type="spellEnd"/>
+      <w:r>
+        <w:t xml:space="preserve"> </w:t>
+      </w:r>
+      <w:proofErr w:type="spellStart"/>
+      <w:r>
+        <w:t>algoritmer</w:t>
+      </w:r>
+      <w:proofErr w:type="spellEnd"/>
     </w:p>
     <w:p>
       <w:pPr>
@@ -51,7 +96,7 @@
           <w:b/>
           <w:noProof/>
         </w:rPr>
-        <w:t>Wednesday, January 28, 2026</w:t>
+        <w:t>Tuesday, February 10, 2026</w:t>
       </w:r>
       <w:r>
         <w:rPr>
@@ -161,7 +206,15 @@
         <w:t xml:space="preserve"> close to </w:t>
       </w:r>
       <w:r>
-        <w:t>what will actually happen.</w:t>
+        <w:t xml:space="preserve">what will </w:t>
+      </w:r>
+      <w:proofErr w:type="gramStart"/>
+      <w:r>
+        <w:t>actually happen</w:t>
+      </w:r>
+      <w:proofErr w:type="gramEnd"/>
+      <w:r>
+        <w:t>.</w:t>
       </w:r>
     </w:p>
     <w:tbl>
@@ -189,6 +242,7 @@
                 <w:b/>
               </w:rPr>
             </w:pPr>
+            <w:proofErr w:type="spellStart"/>
             <w:r>
               <w:rPr>
                 <w:b/>
@@ -201,6 +255,7 @@
               </w:rPr>
               <w:t>k</w:t>
             </w:r>
+            <w:proofErr w:type="spellEnd"/>
           </w:p>
         </w:tc>
         <w:tc>
@@ -374,7 +429,15 @@
           </w:tcPr>
           <w:p>
             <w:r>
-              <w:t>CLRS Chs 1-2</w:t>
+              <w:t xml:space="preserve">CLRS </w:t>
+            </w:r>
+            <w:proofErr w:type="spellStart"/>
+            <w:r>
+              <w:t>Chs</w:t>
+            </w:r>
+            <w:proofErr w:type="spellEnd"/>
+            <w:r>
+              <w:t xml:space="preserve"> 1-2</w:t>
             </w:r>
           </w:p>
         </w:tc>
@@ -459,11 +522,16 @@
           </w:tcPr>
           <w:p>
             <w:r>
-              <w:t>CLRS Ch</w:t>
+              <w:t xml:space="preserve">CLRS </w:t>
+            </w:r>
+            <w:proofErr w:type="spellStart"/>
+            <w:r>
+              <w:t>Ch</w:t>
             </w:r>
             <w:r>
               <w:t>s</w:t>
             </w:r>
+            <w:proofErr w:type="spellEnd"/>
             <w:r>
               <w:t xml:space="preserve"> 2-3</w:t>
             </w:r>
@@ -547,11 +615,16 @@
           </w:tcPr>
           <w:p>
             <w:r>
-              <w:t>CLRS Ch</w:t>
+              <w:t xml:space="preserve">CLRS </w:t>
+            </w:r>
+            <w:proofErr w:type="spellStart"/>
+            <w:r>
+              <w:t>Ch</w:t>
             </w:r>
             <w:r>
               <w:t>s</w:t>
             </w:r>
+            <w:proofErr w:type="spellEnd"/>
             <w:r>
               <w:t xml:space="preserve"> </w:t>
             </w:r>
@@ -721,6 +794,88 @@
             <w:r>
               <w:t>, induction proofs</w:t>
             </w:r>
+          </w:p>
+        </w:tc>
+        <w:tc>
+          <w:tcPr>
+            <w:tcW w:w="1985" w:type="dxa"/>
+          </w:tcPr>
+          <w:p>
+            <w:r>
+              <w:t>KBR 1.4-1.5, 2.4</w:t>
+            </w:r>
+          </w:p>
+        </w:tc>
+      </w:tr>
+      <w:tr>
+        <w:tc>
+          <w:tcPr>
+            <w:tcW w:w="521" w:type="dxa"/>
+          </w:tcPr>
+          <w:p>
+            <w:pPr>
+              <w:rPr>
+                <w:b/>
+              </w:rPr>
+            </w:pPr>
+            <w:r>
+              <w:rPr>
+                <w:b/>
+              </w:rPr>
+              <w:t>8</w:t>
+            </w:r>
+          </w:p>
+        </w:tc>
+        <w:tc>
+          <w:tcPr>
+            <w:tcW w:w="997" w:type="dxa"/>
+          </w:tcPr>
+          <w:p>
+            <w:r>
+              <w:t>Mo</w:t>
+            </w:r>
+            <w:r>
+              <w:t xml:space="preserve"> 1</w:t>
+            </w:r>
+            <w:r>
+              <w:t>6</w:t>
+            </w:r>
+            <w:r>
+              <w:t>/2</w:t>
+            </w:r>
+          </w:p>
+        </w:tc>
+        <w:tc>
+          <w:tcPr>
+            <w:tcW w:w="838" w:type="dxa"/>
+          </w:tcPr>
+          <w:p>
+            <w:r>
+              <w:t>13-15</w:t>
+            </w:r>
+          </w:p>
+        </w:tc>
+        <w:tc>
+          <w:tcPr>
+            <w:tcW w:w="474" w:type="dxa"/>
+          </w:tcPr>
+          <w:p>
+            <w:r>
+              <w:t>6</w:t>
+            </w:r>
+          </w:p>
+        </w:tc>
+        <w:tc>
+          <w:tcPr>
+            <w:tcW w:w="4536" w:type="dxa"/>
+          </w:tcPr>
+          <w:p>
+            <w:r>
+              <w:t>Induction proofs (cont.)</w:t>
+            </w:r>
+            <w:r>
+              <w:t xml:space="preserve"> </w:t>
+            </w:r>
             <w:r>
               <w:br/>
             </w:r>
@@ -737,7 +892,339 @@
                 <w:i/>
                 <w:vertAlign w:val="superscript"/>
               </w:rPr>
-              <w:t>s</w:t>
+              <w:t>st</w:t>
+            </w:r>
+            <w:r>
+              <w:rPr>
+                <w:b/>
+                <w:i/>
+              </w:rPr>
+              <w:t> problem set due</w:t>
+            </w:r>
+          </w:p>
+        </w:tc>
+        <w:tc>
+          <w:tcPr>
+            <w:tcW w:w="1985" w:type="dxa"/>
+          </w:tcPr>
+          <w:p>
+            <w:r>
+              <w:t>KBR 2</w:t>
+            </w:r>
+            <w:r>
+              <w:t>.4</w:t>
+            </w:r>
+          </w:p>
+        </w:tc>
+      </w:tr>
+      <w:tr>
+        <w:tc>
+          <w:tcPr>
+            <w:tcW w:w="521" w:type="dxa"/>
+          </w:tcPr>
+          <w:p>
+            <w:pPr>
+              <w:rPr>
+                <w:b/>
+              </w:rPr>
+            </w:pPr>
+            <w:r>
+              <w:rPr>
+                <w:b/>
+              </w:rPr>
+              <w:t>8</w:t>
+            </w:r>
+          </w:p>
+        </w:tc>
+        <w:tc>
+          <w:tcPr>
+            <w:tcW w:w="997" w:type="dxa"/>
+          </w:tcPr>
+          <w:p>
+            <w:r>
+              <w:t>We 1</w:t>
+            </w:r>
+            <w:r>
+              <w:t>8</w:t>
+            </w:r>
+            <w:r>
+              <w:t>/2</w:t>
+            </w:r>
+          </w:p>
+        </w:tc>
+        <w:tc>
+          <w:tcPr>
+            <w:tcW w:w="838" w:type="dxa"/>
+          </w:tcPr>
+          <w:p>
+            <w:r>
+              <w:t>10-12</w:t>
+            </w:r>
+          </w:p>
+        </w:tc>
+        <w:tc>
+          <w:tcPr>
+            <w:tcW w:w="474" w:type="dxa"/>
+          </w:tcPr>
+          <w:p>
+            <w:r>
+              <w:t>7</w:t>
+            </w:r>
+          </w:p>
+        </w:tc>
+        <w:tc>
+          <w:tcPr>
+            <w:tcW w:w="4536" w:type="dxa"/>
+          </w:tcPr>
+          <w:p>
+            <w:r>
+              <w:t>Logic, more proofs</w:t>
+            </w:r>
+          </w:p>
+        </w:tc>
+        <w:tc>
+          <w:tcPr>
+            <w:tcW w:w="1985" w:type="dxa"/>
+          </w:tcPr>
+          <w:p>
+            <w:r>
+              <w:t>KBR Ch 2</w:t>
+            </w:r>
+          </w:p>
+        </w:tc>
+      </w:tr>
+      <w:tr>
+        <w:tc>
+          <w:tcPr>
+            <w:tcW w:w="521" w:type="dxa"/>
+          </w:tcPr>
+          <w:p>
+            <w:pPr>
+              <w:rPr>
+                <w:b/>
+              </w:rPr>
+            </w:pPr>
+            <w:r>
+              <w:rPr>
+                <w:b/>
+              </w:rPr>
+              <w:t>8</w:t>
+            </w:r>
+          </w:p>
+        </w:tc>
+        <w:tc>
+          <w:tcPr>
+            <w:tcW w:w="997" w:type="dxa"/>
+          </w:tcPr>
+          <w:p>
+            <w:r>
+              <w:t>We 1</w:t>
+            </w:r>
+            <w:r>
+              <w:t>8</w:t>
+            </w:r>
+            <w:r>
+              <w:t>/2</w:t>
+            </w:r>
+          </w:p>
+        </w:tc>
+        <w:tc>
+          <w:tcPr>
+            <w:tcW w:w="838" w:type="dxa"/>
+          </w:tcPr>
+          <w:p>
+            <w:r>
+              <w:t>13-15</w:t>
+            </w:r>
+          </w:p>
+        </w:tc>
+        <w:tc>
+          <w:tcPr>
+            <w:tcW w:w="474" w:type="dxa"/>
+          </w:tcPr>
+          <w:p>
+            <w:r>
+              <w:t>8</w:t>
+            </w:r>
+          </w:p>
+        </w:tc>
+        <w:tc>
+          <w:tcPr>
+            <w:tcW w:w="4536" w:type="dxa"/>
+          </w:tcPr>
+          <w:p>
+            <w:r>
+              <w:t xml:space="preserve">Logic, more </w:t>
+            </w:r>
+            <w:proofErr w:type="gramStart"/>
+            <w:r>
+              <w:t>proofs</w:t>
+            </w:r>
+            <w:proofErr w:type="gramEnd"/>
+            <w:r>
+              <w:t xml:space="preserve"> (cont.)</w:t>
+            </w:r>
+          </w:p>
+        </w:tc>
+        <w:tc>
+          <w:tcPr>
+            <w:tcW w:w="1985" w:type="dxa"/>
+          </w:tcPr>
+          <w:p>
+            <w:r>
+              <w:t>KBR Ch 2</w:t>
+            </w:r>
+          </w:p>
+        </w:tc>
+      </w:tr>
+      <w:tr>
+        <w:tc>
+          <w:tcPr>
+            <w:tcW w:w="521" w:type="dxa"/>
+          </w:tcPr>
+          <w:p>
+            <w:pPr>
+              <w:rPr>
+                <w:b/>
+              </w:rPr>
+            </w:pPr>
+            <w:r>
+              <w:rPr>
+                <w:b/>
+              </w:rPr>
+              <w:t>9</w:t>
+            </w:r>
+          </w:p>
+        </w:tc>
+        <w:tc>
+          <w:tcPr>
+            <w:tcW w:w="997" w:type="dxa"/>
+          </w:tcPr>
+          <w:p>
+            <w:r>
+              <w:t>Mo 2</w:t>
+            </w:r>
+            <w:r>
+              <w:t>3</w:t>
+            </w:r>
+            <w:r>
+              <w:t>/2</w:t>
+            </w:r>
+          </w:p>
+        </w:tc>
+        <w:tc>
+          <w:tcPr>
+            <w:tcW w:w="838" w:type="dxa"/>
+          </w:tcPr>
+          <w:p>
+            <w:r>
+              <w:t>13-15</w:t>
+            </w:r>
+          </w:p>
+        </w:tc>
+        <w:tc>
+          <w:tcPr>
+            <w:tcW w:w="474" w:type="dxa"/>
+          </w:tcPr>
+          <w:p>
+            <w:r>
+              <w:t>9</w:t>
+            </w:r>
+          </w:p>
+        </w:tc>
+        <w:tc>
+          <w:tcPr>
+            <w:tcW w:w="4536" w:type="dxa"/>
+          </w:tcPr>
+          <w:p>
+            <w:r>
+              <w:t>Combinatorics, counting, probability theory</w:t>
+            </w:r>
+          </w:p>
+        </w:tc>
+        <w:tc>
+          <w:tcPr>
+            <w:tcW w:w="1985" w:type="dxa"/>
+          </w:tcPr>
+          <w:p>
+            <w:r>
+              <w:t>KBR 3.1-3.4</w:t>
+            </w:r>
+          </w:p>
+        </w:tc>
+      </w:tr>
+      <w:tr>
+        <w:tc>
+          <w:tcPr>
+            <w:tcW w:w="521" w:type="dxa"/>
+          </w:tcPr>
+          <w:p>
+            <w:pPr>
+              <w:rPr>
+                <w:b/>
+              </w:rPr>
+            </w:pPr>
+            <w:r>
+              <w:rPr>
+                <w:b/>
+              </w:rPr>
+              <w:t>9</w:t>
+            </w:r>
+          </w:p>
+        </w:tc>
+        <w:tc>
+          <w:tcPr>
+            <w:tcW w:w="997" w:type="dxa"/>
+          </w:tcPr>
+          <w:p>
+            <w:r>
+              <w:t>We 2</w:t>
+            </w:r>
+            <w:r>
+              <w:t>5</w:t>
+            </w:r>
+            <w:r>
+              <w:t>/2</w:t>
+            </w:r>
+          </w:p>
+        </w:tc>
+        <w:tc>
+          <w:tcPr>
+            <w:tcW w:w="838" w:type="dxa"/>
+          </w:tcPr>
+          <w:p>
+            <w:r>
+              <w:t>13-15</w:t>
+            </w:r>
+          </w:p>
+        </w:tc>
+        <w:tc>
+          <w:tcPr>
+            <w:tcW w:w="474" w:type="dxa"/>
+          </w:tcPr>
+          <w:p>
+            <w:r>
+              <w:t>10</w:t>
+            </w:r>
+          </w:p>
+        </w:tc>
+        <w:tc>
+          <w:tcPr>
+            <w:tcW w:w="4536" w:type="dxa"/>
+          </w:tcPr>
+          <w:p>
+            <w:r>
+              <w:t>Combinatorics, counting, probability (cont.)</w:t>
+            </w:r>
+            <w:r>
+              <w:br/>
+            </w:r>
+            <w:r>
+              <w:rPr>
+                <w:b/>
+                <w:i/>
+              </w:rPr>
+              <w:t>2</w:t>
             </w:r>
             <w:r>
               <w:rPr>
@@ -745,7 +1232,7 @@
                 <w:i/>
                 <w:vertAlign w:val="superscript"/>
               </w:rPr>
-              <w:t>t</w:t>
+              <w:t>nd</w:t>
             </w:r>
             <w:r>
               <w:rPr>
@@ -762,7 +1249,7 @@
           </w:tcPr>
           <w:p>
             <w:r>
-              <w:t>KBR 1.4-1.5, 2.4</w:t>
+              <w:t>KBR 3.1-3.4</w:t>
             </w:r>
           </w:p>
         </w:tc>
@@ -782,7 +1269,7 @@
               <w:rPr>
                 <w:b/>
               </w:rPr>
-              <w:t>8</w:t>
+              <w:t>10</w:t>
             </w:r>
           </w:p>
         </w:tc>
@@ -792,16 +1279,13 @@
           </w:tcPr>
           <w:p>
             <w:r>
-              <w:t>Mo</w:t>
-            </w:r>
-            <w:r>
-              <w:t xml:space="preserve"> 1</w:t>
-            </w:r>
-            <w:r>
-              <w:t>6</w:t>
-            </w:r>
-            <w:r>
-              <w:t>/2</w:t>
+              <w:t xml:space="preserve">Mo </w:t>
+            </w:r>
+            <w:r>
+              <w:t>2</w:t>
+            </w:r>
+            <w:r>
+              <w:t>/3</w:t>
             </w:r>
           </w:p>
         </w:tc>
@@ -821,7 +1305,7 @@
           </w:tcPr>
           <w:p>
             <w:r>
-              <w:t>6</w:t>
+              <w:t>11</w:t>
             </w:r>
           </w:p>
         </w:tc>
@@ -831,7 +1315,7 @@
           </w:tcPr>
           <w:p>
             <w:r>
-              <w:t>Induction proofs (cont.)</w:t>
+              <w:t xml:space="preserve">Matrices, adjacency matrices of graphs </w:t>
             </w:r>
           </w:p>
         </w:tc>
@@ -841,10 +1325,7 @@
           </w:tcPr>
           <w:p>
             <w:r>
-              <w:t>KBR 2</w:t>
-            </w:r>
-            <w:r>
-              <w:t>.4</w:t>
+              <w:t xml:space="preserve">KBR 1.5 </w:t>
             </w:r>
           </w:p>
         </w:tc>
@@ -864,7 +1345,7 @@
               <w:rPr>
                 <w:b/>
               </w:rPr>
-              <w:t>8</w:t>
+              <w:t>10</w:t>
             </w:r>
           </w:p>
         </w:tc>
@@ -874,13 +1355,13 @@
           </w:tcPr>
           <w:p>
             <w:r>
-              <w:t>We 1</w:t>
-            </w:r>
-            <w:r>
-              <w:t>8</w:t>
-            </w:r>
-            <w:r>
-              <w:t>/2</w:t>
+              <w:t xml:space="preserve">We </w:t>
+            </w:r>
+            <w:r>
+              <w:t>4</w:t>
+            </w:r>
+            <w:r>
+              <w:t>/3</w:t>
             </w:r>
           </w:p>
         </w:tc>
@@ -900,7 +1381,7 @@
           </w:tcPr>
           <w:p>
             <w:r>
-              <w:t>7</w:t>
+              <w:t>12</w:t>
             </w:r>
           </w:p>
         </w:tc>
@@ -910,7 +1391,7 @@
           </w:tcPr>
           <w:p>
             <w:r>
-              <w:t>Logic, more proofs</w:t>
+              <w:t>Relations, trees, partial orders</w:t>
             </w:r>
           </w:p>
         </w:tc>
@@ -920,7 +1401,7 @@
           </w:tcPr>
           <w:p>
             <w:r>
-              <w:t>KBR Ch 2</w:t>
+              <w:t>KBR Ch 4 (not 4.6 &amp; 4.8), 5.1</w:t>
             </w:r>
           </w:p>
         </w:tc>
@@ -940,7 +1421,7 @@
               <w:rPr>
                 <w:b/>
               </w:rPr>
-              <w:t>8</w:t>
+              <w:t>10</w:t>
             </w:r>
           </w:p>
         </w:tc>
@@ -950,13 +1431,13 @@
           </w:tcPr>
           <w:p>
             <w:r>
-              <w:t>We 1</w:t>
-            </w:r>
-            <w:r>
-              <w:t>8</w:t>
-            </w:r>
-            <w:r>
-              <w:t>/2</w:t>
+              <w:t xml:space="preserve">We </w:t>
+            </w:r>
+            <w:r>
+              <w:t>4</w:t>
+            </w:r>
+            <w:r>
+              <w:t>/3</w:t>
             </w:r>
           </w:p>
         </w:tc>
@@ -976,7 +1457,7 @@
           </w:tcPr>
           <w:p>
             <w:r>
-              <w:t>8</w:t>
+              <w:t>13</w:t>
             </w:r>
           </w:p>
         </w:tc>
@@ -986,7 +1467,7 @@
           </w:tcPr>
           <w:p>
             <w:r>
-              <w:t>Logic, more proofs (cont.)</w:t>
+              <w:t>Relations, trees, partial orders (cont.)</w:t>
             </w:r>
           </w:p>
         </w:tc>
@@ -996,7 +1477,7 @@
           </w:tcPr>
           <w:p>
             <w:r>
-              <w:t>KBR Ch 2</w:t>
+              <w:t>KBR 6.1, 6.2, 7.1, 7.2, 8.1</w:t>
             </w:r>
           </w:p>
         </w:tc>
@@ -1016,23 +1497,23 @@
               <w:rPr>
                 <w:b/>
               </w:rPr>
+              <w:t>11</w:t>
+            </w:r>
+          </w:p>
+        </w:tc>
+        <w:tc>
+          <w:tcPr>
+            <w:tcW w:w="997" w:type="dxa"/>
+          </w:tcPr>
+          <w:p>
+            <w:r>
+              <w:t xml:space="preserve">Mo </w:t>
+            </w:r>
+            <w:r>
               <w:t>9</w:t>
             </w:r>
-          </w:p>
-        </w:tc>
-        <w:tc>
-          <w:tcPr>
-            <w:tcW w:w="997" w:type="dxa"/>
-          </w:tcPr>
-          <w:p>
-            <w:r>
-              <w:t>Mo 2</w:t>
-            </w:r>
-            <w:r>
-              <w:t>3</w:t>
-            </w:r>
-            <w:r>
-              <w:t>/2</w:t>
+            <w:r>
+              <w:t>/3</w:t>
             </w:r>
           </w:p>
         </w:tc>
@@ -1052,7 +1533,7 @@
           </w:tcPr>
           <w:p>
             <w:r>
-              <w:t>9</w:t>
+              <w:t>14</w:t>
             </w:r>
           </w:p>
         </w:tc>
@@ -1062,7 +1543,7 @@
           </w:tcPr>
           <w:p>
             <w:r>
-              <w:t>Combinatorics, counting, probability theory</w:t>
+              <w:t>Graphs: Intro, trees, graph representations</w:t>
             </w:r>
           </w:p>
         </w:tc>
@@ -1072,7 +1553,7 @@
           </w:tcPr>
           <w:p>
             <w:r>
-              <w:t>KBR 3.1-3.4</w:t>
+              <w:t>CLRS 20</w:t>
             </w:r>
           </w:p>
         </w:tc>
@@ -1092,7 +1573,7 @@
               <w:rPr>
                 <w:b/>
               </w:rPr>
-              <w:t>9</w:t>
+              <w:t>11</w:t>
             </w:r>
           </w:p>
         </w:tc>
@@ -1102,13 +1583,13 @@
           </w:tcPr>
           <w:p>
             <w:r>
-              <w:t>We 2</w:t>
-            </w:r>
-            <w:r>
-              <w:t>5</w:t>
-            </w:r>
-            <w:r>
-              <w:t>/2</w:t>
+              <w:t>We 1</w:t>
+            </w:r>
+            <w:r>
+              <w:t>1</w:t>
+            </w:r>
+            <w:r>
+              <w:t>/3</w:t>
             </w:r>
           </w:p>
         </w:tc>
@@ -1128,7 +1609,7 @@
           </w:tcPr>
           <w:p>
             <w:r>
-              <w:t>10</w:t>
+              <w:t>15</w:t>
             </w:r>
           </w:p>
         </w:tc>
@@ -1138,7 +1619,7 @@
           </w:tcPr>
           <w:p>
             <w:r>
-              <w:t>Combinatorics, counting, probability (cont.)</w:t>
+              <w:t>Graphs: Graph traversal (BFS &amp; DFS), topological sort, strongly connected components</w:t>
             </w:r>
             <w:r>
               <w:br/>
@@ -1148,7 +1629,7 @@
                 <w:b/>
                 <w:i/>
               </w:rPr>
-              <w:t>2</w:t>
+              <w:t>3</w:t>
             </w:r>
             <w:r>
               <w:rPr>
@@ -1156,7 +1637,7 @@
                 <w:i/>
                 <w:vertAlign w:val="superscript"/>
               </w:rPr>
-              <w:t>nd</w:t>
+              <w:t>rd</w:t>
             </w:r>
             <w:r>
               <w:rPr>
@@ -1173,7 +1654,7 @@
           </w:tcPr>
           <w:p>
             <w:r>
-              <w:t>KBR 3.1-3.4</w:t>
+              <w:t>CLRS 20</w:t>
             </w:r>
           </w:p>
         </w:tc>
@@ -1193,7 +1674,7 @@
               <w:rPr>
                 <w:b/>
               </w:rPr>
-              <w:t>10</w:t>
+              <w:t>12</w:t>
             </w:r>
           </w:p>
         </w:tc>
@@ -1203,10 +1684,10 @@
           </w:tcPr>
           <w:p>
             <w:r>
-              <w:t xml:space="preserve">Mo </w:t>
-            </w:r>
-            <w:r>
-              <w:t>2</w:t>
+              <w:t>Mo 1</w:t>
+            </w:r>
+            <w:r>
+              <w:t>6</w:t>
             </w:r>
             <w:r>
               <w:t>/3</w:t>
@@ -1229,7 +1710,7 @@
           </w:tcPr>
           <w:p>
             <w:r>
-              <w:t>11</w:t>
+              <w:t>16</w:t>
             </w:r>
           </w:p>
         </w:tc>
@@ -1239,7 +1720,7 @@
           </w:tcPr>
           <w:p>
             <w:r>
-              <w:t xml:space="preserve">Matrices, adjacency matrices of graphs </w:t>
+              <w:t>Graphs: Graph traversal (cont.), topological sort, strongly connected components</w:t>
             </w:r>
           </w:p>
         </w:tc>
@@ -1249,7 +1730,7 @@
           </w:tcPr>
           <w:p>
             <w:r>
-              <w:t xml:space="preserve">KBR 1.5 </w:t>
+              <w:t>CLRS 20</w:t>
             </w:r>
           </w:p>
         </w:tc>
@@ -1269,7 +1750,7 @@
               <w:rPr>
                 <w:b/>
               </w:rPr>
-              <w:t>10</w:t>
+              <w:t>12</w:t>
             </w:r>
           </w:p>
         </w:tc>
@@ -1279,10 +1760,10 @@
           </w:tcPr>
           <w:p>
             <w:r>
-              <w:t xml:space="preserve">We </w:t>
-            </w:r>
-            <w:r>
-              <w:t>4</w:t>
+              <w:t>We 1</w:t>
+            </w:r>
+            <w:r>
+              <w:t>8</w:t>
             </w:r>
             <w:r>
               <w:t>/3</w:t>
@@ -1305,7 +1786,7 @@
           </w:tcPr>
           <w:p>
             <w:r>
-              <w:t>12</w:t>
+              <w:t>17</w:t>
             </w:r>
           </w:p>
         </w:tc>
@@ -1315,7 +1796,7 @@
           </w:tcPr>
           <w:p>
             <w:r>
-              <w:t>Relations, trees, partial orders</w:t>
+              <w:t xml:space="preserve">Graphs: Minimum spanning trees, Prim &amp; Kruskal </w:t>
             </w:r>
           </w:p>
         </w:tc>
@@ -1325,7 +1806,7 @@
           </w:tcPr>
           <w:p>
             <w:r>
-              <w:t>KBR Ch 4 (not 4.6 &amp; 4.8), 5.1</w:t>
+              <w:t>CLRS Ch 21 + 19.1 &amp; 19.3</w:t>
             </w:r>
           </w:p>
         </w:tc>
@@ -1345,7 +1826,7 @@
               <w:rPr>
                 <w:b/>
               </w:rPr>
-              <w:t>10</w:t>
+              <w:t>12</w:t>
             </w:r>
           </w:p>
         </w:tc>
@@ -1355,10 +1836,10 @@
           </w:tcPr>
           <w:p>
             <w:r>
-              <w:t xml:space="preserve">We </w:t>
-            </w:r>
-            <w:r>
-              <w:t>4</w:t>
+              <w:t>We 1</w:t>
+            </w:r>
+            <w:r>
+              <w:t>8</w:t>
             </w:r>
             <w:r>
               <w:t>/3</w:t>
@@ -1381,7 +1862,7 @@
           </w:tcPr>
           <w:p>
             <w:r>
-              <w:t>13</w:t>
+              <w:t>18</w:t>
             </w:r>
           </w:p>
         </w:tc>
@@ -1391,7 +1872,7 @@
           </w:tcPr>
           <w:p>
             <w:r>
-              <w:t>Relations, trees, partial orders (cont.)</w:t>
+              <w:t>Heaps and priority queues</w:t>
             </w:r>
           </w:p>
         </w:tc>
@@ -1401,7 +1882,7 @@
           </w:tcPr>
           <w:p>
             <w:r>
-              <w:t>KBR 6.1, 6.2, 7.1, 7.2, 8.1</w:t>
+              <w:t>CLRS intro part II, Ch 6</w:t>
             </w:r>
           </w:p>
         </w:tc>
@@ -1421,7 +1902,7 @@
               <w:rPr>
                 <w:b/>
               </w:rPr>
-              <w:t>11</w:t>
+              <w:t>13</w:t>
             </w:r>
           </w:p>
         </w:tc>
@@ -1431,10 +1912,10 @@
           </w:tcPr>
           <w:p>
             <w:r>
-              <w:t xml:space="preserve">Mo </w:t>
-            </w:r>
-            <w:r>
-              <w:t>9</w:t>
+              <w:t>Mo 2</w:t>
+            </w:r>
+            <w:r>
+              <w:t>3</w:t>
             </w:r>
             <w:r>
               <w:t>/3</w:t>
@@ -1457,7 +1938,7 @@
           </w:tcPr>
           <w:p>
             <w:r>
-              <w:t>14</w:t>
+              <w:t>19</w:t>
             </w:r>
           </w:p>
         </w:tc>
@@ -1467,7 +1948,7 @@
           </w:tcPr>
           <w:p>
             <w:r>
-              <w:t>Graphs: Intro, trees, graph representations</w:t>
+              <w:t>Graphs: Shortest paths, Dijkstra</w:t>
             </w:r>
           </w:p>
         </w:tc>
@@ -1477,7 +1958,7 @@
           </w:tcPr>
           <w:p>
             <w:r>
-              <w:t>CLRS 20</w:t>
+              <w:t>CLRS Ch 22 intro, 22.3, 22.5</w:t>
             </w:r>
           </w:p>
         </w:tc>
@@ -1497,7 +1978,7 @@
               <w:rPr>
                 <w:b/>
               </w:rPr>
-              <w:t>11</w:t>
+              <w:t>13</w:t>
             </w:r>
           </w:p>
         </w:tc>
@@ -1507,10 +1988,10 @@
           </w:tcPr>
           <w:p>
             <w:r>
-              <w:t>We 1</w:t>
-            </w:r>
-            <w:r>
-              <w:t>1</w:t>
+              <w:t>We 2</w:t>
+            </w:r>
+            <w:r>
+              <w:t>5</w:t>
             </w:r>
             <w:r>
               <w:t>/3</w:t>
@@ -1533,7 +2014,7 @@
           </w:tcPr>
           <w:p>
             <w:r>
-              <w:t>15</w:t>
+              <w:t>21</w:t>
             </w:r>
           </w:p>
         </w:tc>
@@ -1543,412 +2024,15 @@
           </w:tcPr>
           <w:p>
             <w:r>
-              <w:t>Graphs: Graph traversal (BFS &amp; DFS), topological sort, strongly connected components</w:t>
-            </w:r>
-            <w:r>
-              <w:br/>
-            </w:r>
-            <w:r>
-              <w:rPr>
-                <w:b/>
-                <w:i/>
-              </w:rPr>
-              <w:t>3</w:t>
-            </w:r>
-            <w:r>
-              <w:rPr>
-                <w:b/>
-                <w:i/>
-                <w:vertAlign w:val="superscript"/>
-              </w:rPr>
-              <w:t>rd</w:t>
-            </w:r>
-            <w:r>
-              <w:rPr>
-                <w:b/>
-                <w:i/>
-              </w:rPr>
-              <w:t> problem set due</w:t>
-            </w:r>
-          </w:p>
-        </w:tc>
-        <w:tc>
-          <w:tcPr>
-            <w:tcW w:w="1985" w:type="dxa"/>
-          </w:tcPr>
-          <w:p>
-            <w:r>
-              <w:t>CLRS 20</w:t>
-            </w:r>
-          </w:p>
-        </w:tc>
-      </w:tr>
-      <w:tr>
-        <w:tc>
-          <w:tcPr>
-            <w:tcW w:w="521" w:type="dxa"/>
-          </w:tcPr>
-          <w:p>
-            <w:pPr>
-              <w:rPr>
-                <w:b/>
-              </w:rPr>
-            </w:pPr>
-            <w:r>
-              <w:rPr>
-                <w:b/>
-              </w:rPr>
-              <w:t>12</w:t>
-            </w:r>
-          </w:p>
-        </w:tc>
-        <w:tc>
-          <w:tcPr>
-            <w:tcW w:w="997" w:type="dxa"/>
-          </w:tcPr>
-          <w:p>
-            <w:r>
-              <w:t>Mo 1</w:t>
-            </w:r>
-            <w:r>
-              <w:t>6</w:t>
-            </w:r>
-            <w:r>
-              <w:t>/3</w:t>
-            </w:r>
-          </w:p>
-        </w:tc>
-        <w:tc>
-          <w:tcPr>
-            <w:tcW w:w="838" w:type="dxa"/>
-          </w:tcPr>
-          <w:p>
-            <w:r>
-              <w:t>13-15</w:t>
-            </w:r>
-          </w:p>
-        </w:tc>
-        <w:tc>
-          <w:tcPr>
-            <w:tcW w:w="474" w:type="dxa"/>
-          </w:tcPr>
-          <w:p>
-            <w:r>
-              <w:t>16</w:t>
-            </w:r>
-          </w:p>
-        </w:tc>
-        <w:tc>
-          <w:tcPr>
-            <w:tcW w:w="4536" w:type="dxa"/>
-          </w:tcPr>
-          <w:p>
-            <w:r>
-              <w:t>Graphs: Graph traversal (cont.), topological sort, strongly connected components</w:t>
-            </w:r>
-          </w:p>
-        </w:tc>
-        <w:tc>
-          <w:tcPr>
-            <w:tcW w:w="1985" w:type="dxa"/>
-          </w:tcPr>
-          <w:p>
-            <w:r>
-              <w:t>CLRS 20</w:t>
-            </w:r>
-          </w:p>
-        </w:tc>
-      </w:tr>
-      <w:tr>
-        <w:tc>
-          <w:tcPr>
-            <w:tcW w:w="521" w:type="dxa"/>
-          </w:tcPr>
-          <w:p>
-            <w:pPr>
-              <w:rPr>
-                <w:b/>
-              </w:rPr>
-            </w:pPr>
-            <w:r>
-              <w:rPr>
-                <w:b/>
-              </w:rPr>
-              <w:t>12</w:t>
-            </w:r>
-          </w:p>
-        </w:tc>
-        <w:tc>
-          <w:tcPr>
-            <w:tcW w:w="997" w:type="dxa"/>
-          </w:tcPr>
-          <w:p>
-            <w:r>
-              <w:t>We 1</w:t>
-            </w:r>
-            <w:r>
-              <w:t>8</w:t>
-            </w:r>
-            <w:r>
-              <w:t>/3</w:t>
-            </w:r>
-          </w:p>
-        </w:tc>
-        <w:tc>
-          <w:tcPr>
-            <w:tcW w:w="838" w:type="dxa"/>
-          </w:tcPr>
-          <w:p>
-            <w:r>
-              <w:t>10-12</w:t>
-            </w:r>
-          </w:p>
-        </w:tc>
-        <w:tc>
-          <w:tcPr>
-            <w:tcW w:w="474" w:type="dxa"/>
-          </w:tcPr>
-          <w:p>
-            <w:r>
-              <w:t>17</w:t>
-            </w:r>
-          </w:p>
-        </w:tc>
-        <w:tc>
-          <w:tcPr>
-            <w:tcW w:w="4536" w:type="dxa"/>
-          </w:tcPr>
-          <w:p>
-            <w:r>
-              <w:t xml:space="preserve">Graphs: Minimum spanning trees, Prim &amp; Kruskal </w:t>
-            </w:r>
-          </w:p>
-        </w:tc>
-        <w:tc>
-          <w:tcPr>
-            <w:tcW w:w="1985" w:type="dxa"/>
-          </w:tcPr>
-          <w:p>
-            <w:r>
-              <w:t>CLRS Ch 21 + 19.1 &amp; 19.3</w:t>
-            </w:r>
-          </w:p>
-        </w:tc>
-      </w:tr>
-      <w:tr>
-        <w:tc>
-          <w:tcPr>
-            <w:tcW w:w="521" w:type="dxa"/>
-          </w:tcPr>
-          <w:p>
-            <w:pPr>
-              <w:rPr>
-                <w:b/>
-              </w:rPr>
-            </w:pPr>
-            <w:r>
-              <w:rPr>
-                <w:b/>
-              </w:rPr>
-              <w:t>12</w:t>
-            </w:r>
-          </w:p>
-        </w:tc>
-        <w:tc>
-          <w:tcPr>
-            <w:tcW w:w="997" w:type="dxa"/>
-          </w:tcPr>
-          <w:p>
-            <w:r>
-              <w:t>We 1</w:t>
-            </w:r>
-            <w:r>
-              <w:t>8</w:t>
-            </w:r>
-            <w:r>
-              <w:t>/3</w:t>
-            </w:r>
-          </w:p>
-        </w:tc>
-        <w:tc>
-          <w:tcPr>
-            <w:tcW w:w="838" w:type="dxa"/>
-          </w:tcPr>
-          <w:p>
-            <w:r>
-              <w:t>13-15</w:t>
-            </w:r>
-          </w:p>
-        </w:tc>
-        <w:tc>
-          <w:tcPr>
-            <w:tcW w:w="474" w:type="dxa"/>
-          </w:tcPr>
-          <w:p>
-            <w:r>
-              <w:t>18</w:t>
-            </w:r>
-          </w:p>
-        </w:tc>
-        <w:tc>
-          <w:tcPr>
-            <w:tcW w:w="4536" w:type="dxa"/>
-          </w:tcPr>
-          <w:p>
-            <w:r>
-              <w:t>Heaps and priority queues</w:t>
-            </w:r>
-          </w:p>
-        </w:tc>
-        <w:tc>
-          <w:tcPr>
-            <w:tcW w:w="1985" w:type="dxa"/>
-          </w:tcPr>
-          <w:p>
-            <w:r>
-              <w:t>CLRS intro part II, Ch 6</w:t>
-            </w:r>
-          </w:p>
-        </w:tc>
-      </w:tr>
-      <w:tr>
-        <w:tc>
-          <w:tcPr>
-            <w:tcW w:w="521" w:type="dxa"/>
-          </w:tcPr>
-          <w:p>
-            <w:pPr>
-              <w:rPr>
-                <w:b/>
-              </w:rPr>
-            </w:pPr>
-            <w:r>
-              <w:rPr>
-                <w:b/>
-              </w:rPr>
-              <w:t>13</w:t>
-            </w:r>
-          </w:p>
-        </w:tc>
-        <w:tc>
-          <w:tcPr>
-            <w:tcW w:w="997" w:type="dxa"/>
-          </w:tcPr>
-          <w:p>
-            <w:r>
-              <w:t>Mo 2</w:t>
-            </w:r>
-            <w:r>
-              <w:t>3</w:t>
-            </w:r>
-            <w:r>
-              <w:t>/3</w:t>
-            </w:r>
-          </w:p>
-        </w:tc>
-        <w:tc>
-          <w:tcPr>
-            <w:tcW w:w="838" w:type="dxa"/>
-          </w:tcPr>
-          <w:p>
-            <w:r>
-              <w:t>13-15</w:t>
-            </w:r>
-          </w:p>
-        </w:tc>
-        <w:tc>
-          <w:tcPr>
-            <w:tcW w:w="474" w:type="dxa"/>
-          </w:tcPr>
-          <w:p>
-            <w:r>
-              <w:t>19</w:t>
-            </w:r>
-          </w:p>
-        </w:tc>
-        <w:tc>
-          <w:tcPr>
-            <w:tcW w:w="4536" w:type="dxa"/>
-          </w:tcPr>
-          <w:p>
-            <w:r>
-              <w:t>Graphs: Shortest paths, Dijkstra</w:t>
-            </w:r>
-          </w:p>
-        </w:tc>
-        <w:tc>
-          <w:tcPr>
-            <w:tcW w:w="1985" w:type="dxa"/>
-          </w:tcPr>
-          <w:p>
-            <w:r>
-              <w:t>CLRS Ch 22 intro, 22.3, 22.5</w:t>
-            </w:r>
-          </w:p>
-        </w:tc>
-      </w:tr>
-      <w:tr>
-        <w:tc>
-          <w:tcPr>
-            <w:tcW w:w="521" w:type="dxa"/>
-          </w:tcPr>
-          <w:p>
-            <w:pPr>
-              <w:rPr>
-                <w:b/>
-              </w:rPr>
-            </w:pPr>
-            <w:r>
-              <w:rPr>
-                <w:b/>
-              </w:rPr>
-              <w:t>13</w:t>
-            </w:r>
-          </w:p>
-        </w:tc>
-        <w:tc>
-          <w:tcPr>
-            <w:tcW w:w="997" w:type="dxa"/>
-          </w:tcPr>
-          <w:p>
-            <w:r>
-              <w:t>We 2</w:t>
-            </w:r>
-            <w:r>
-              <w:t>5</w:t>
-            </w:r>
-            <w:r>
-              <w:t>/3</w:t>
-            </w:r>
-          </w:p>
-        </w:tc>
-        <w:tc>
-          <w:tcPr>
-            <w:tcW w:w="838" w:type="dxa"/>
-          </w:tcPr>
-          <w:p>
-            <w:r>
-              <w:t>13-15</w:t>
-            </w:r>
-          </w:p>
-        </w:tc>
-        <w:tc>
-          <w:tcPr>
-            <w:tcW w:w="474" w:type="dxa"/>
-          </w:tcPr>
-          <w:p>
-            <w:r>
-              <w:t>21</w:t>
-            </w:r>
-          </w:p>
-        </w:tc>
-        <w:tc>
-          <w:tcPr>
-            <w:tcW w:w="4536" w:type="dxa"/>
-          </w:tcPr>
-          <w:p>
-            <w:r>
-              <w:t>Course wrap-up; Q&amp;A session</w:t>
+              <w:t xml:space="preserve">Course </w:t>
+            </w:r>
+            <w:proofErr w:type="gramStart"/>
+            <w:r>
+              <w:t>wrap-up;</w:t>
+            </w:r>
+            <w:proofErr w:type="gramEnd"/>
+            <w:r>
+              <w:t xml:space="preserve"> Q&amp;A session</w:t>
             </w:r>
             <w:r>
               <w:br/>
@@ -2008,8 +2092,21 @@
       </w:r>
     </w:p>
     <w:p>
-      <w:r>
-        <w:t xml:space="preserve">Cormen, Leiserson, Rivest, and Stein: </w:t>
+      <w:proofErr w:type="spellStart"/>
+      <w:r>
+        <w:t>Cormen</w:t>
+      </w:r>
+      <w:proofErr w:type="spellEnd"/>
+      <w:r>
+        <w:t xml:space="preserve">, </w:t>
+      </w:r>
+      <w:proofErr w:type="spellStart"/>
+      <w:r>
+        <w:t>Leiserson</w:t>
+      </w:r>
+      <w:proofErr w:type="spellEnd"/>
+      <w:r>
+        <w:t xml:space="preserve">, Rivest, and Stein: </w:t>
       </w:r>
       <w:r>
         <w:rPr>
@@ -2133,7 +2230,31 @@
         <w:t xml:space="preserve"> </w:t>
       </w:r>
       <w:r>
-        <w:t>Lundbeck Auditoriet, Biocenter, Ole Maaløes Vej 5</w:t>
+        <w:t xml:space="preserve">Lundbeck </w:t>
+      </w:r>
+      <w:proofErr w:type="spellStart"/>
+      <w:r>
+        <w:t>Auditoriet</w:t>
+      </w:r>
+      <w:proofErr w:type="spellEnd"/>
+      <w:r>
+        <w:t xml:space="preserve">, </w:t>
+      </w:r>
+      <w:proofErr w:type="spellStart"/>
+      <w:r>
+        <w:t>Biocenter</w:t>
+      </w:r>
+      <w:proofErr w:type="spellEnd"/>
+      <w:r>
+        <w:t xml:space="preserve">, Ole </w:t>
+      </w:r>
+      <w:proofErr w:type="spellStart"/>
+      <w:r>
+        <w:t>Maaløes</w:t>
+      </w:r>
+      <w:proofErr w:type="spellEnd"/>
+      <w:r>
+        <w:t xml:space="preserve"> Vej 5</w:t>
       </w:r>
       <w:r>
         <w:t>.</w:t>
@@ -2204,7 +2325,15 @@
         <w:t>H.C. Ørsted Building</w:t>
       </w:r>
       <w:r>
-        <w:t>, Universitetsparken 5.</w:t>
+        <w:t xml:space="preserve">, </w:t>
+      </w:r>
+      <w:proofErr w:type="spellStart"/>
+      <w:r>
+        <w:t>Universitetsparken</w:t>
+      </w:r>
+      <w:proofErr w:type="spellEnd"/>
+      <w:r>
+        <w:t xml:space="preserve"> 5.</w:t>
       </w:r>
     </w:p>
     <w:p>
@@ -2276,7 +2405,15 @@
         <w:t>H.C. Ørsted Building</w:t>
       </w:r>
       <w:r>
-        <w:t>, Universitetsparken 5</w:t>
+        <w:t xml:space="preserve">, </w:t>
+      </w:r>
+      <w:proofErr w:type="spellStart"/>
+      <w:r>
+        <w:t>Universitetsparken</w:t>
+      </w:r>
+      <w:proofErr w:type="spellEnd"/>
+      <w:r>
+        <w:t xml:space="preserve"> 5</w:t>
       </w:r>
       <w:r>
         <w:t>.</w:t>
@@ -2404,6 +2541,7 @@
       <w:r>
         <w:t xml:space="preserve"> </w:t>
       </w:r>
+      <w:proofErr w:type="gramStart"/>
       <w:r>
         <w:rPr>
           <w:b/>
@@ -2420,8 +2558,9 @@
           <w:i/>
           <w:iCs/>
         </w:rPr>
-        <w:t xml:space="preserve"> order to take the exam, it is </w:t>
-      </w:r>
+        <w:t xml:space="preserve"> order to</w:t>
+      </w:r>
+      <w:proofErr w:type="gramEnd"/>
       <w:r>
         <w:rPr>
           <w:b/>
@@ -2429,7 +2568,7 @@
           <w:i/>
           <w:iCs/>
         </w:rPr>
-        <w:t>compulsory to pass</w:t>
+        <w:t xml:space="preserve"> take the exam, it is </w:t>
       </w:r>
       <w:r>
         <w:rPr>
@@ -2438,7 +2577,7 @@
           <w:i/>
           <w:iCs/>
         </w:rPr>
-        <w:t xml:space="preserve"> </w:t>
+        <w:t>compulsory to pass</w:t>
       </w:r>
       <w:r>
         <w:rPr>
@@ -2447,7 +2586,7 @@
           <w:i/>
           <w:iCs/>
         </w:rPr>
-        <w:t>4</w:t>
+        <w:t xml:space="preserve"> </w:t>
       </w:r>
       <w:r>
         <w:rPr>
@@ -2456,6 +2595,15 @@
           <w:i/>
           <w:iCs/>
         </w:rPr>
+        <w:t>4</w:t>
+      </w:r>
+      <w:r>
+        <w:rPr>
+          <w:b/>
+          <w:bCs/>
+          <w:i/>
+          <w:iCs/>
+        </w:rPr>
         <w:t xml:space="preserve"> problem sets.</w:t>
       </w:r>
       <w:r>
@@ -2465,10 +2613,18 @@
         <w:t xml:space="preserve">Note that this holds both for the ordinary exam and the oral re-exam. </w:t>
       </w:r>
       <w:r>
-        <w:t>Problem sets will be posted one week before they are due</w:t>
-      </w:r>
-      <w:r>
-        <w:t xml:space="preserve">, and </w:t>
+        <w:t xml:space="preserve">Problem sets will be posted one week before they are </w:t>
+      </w:r>
+      <w:proofErr w:type="gramStart"/>
+      <w:r>
+        <w:t>due</w:t>
+      </w:r>
+      <w:r>
+        <w:t>, and</w:t>
+      </w:r>
+      <w:proofErr w:type="gramEnd"/>
+      <w:r>
+        <w:t xml:space="preserve"> </w:t>
       </w:r>
       <w:r>
         <w:t xml:space="preserve">should be </w:t>
@@ -2486,7 +2642,15 @@
         <w:t xml:space="preserve">unless otherwise stated. </w:t>
       </w:r>
       <w:r>
-        <w:t xml:space="preserve">Handing in a blank submission is not allowed, and implies </w:t>
+        <w:t xml:space="preserve">Handing in a blank submission is not </w:t>
+      </w:r>
+      <w:proofErr w:type="gramStart"/>
+      <w:r>
+        <w:t>allowed, and</w:t>
+      </w:r>
+      <w:proofErr w:type="gramEnd"/>
+      <w:r>
+        <w:t xml:space="preserve"> implies </w:t>
       </w:r>
       <w:r>
         <w:t>automatic failure</w:t>
@@ -2529,7 +2693,21 @@
         <w:rPr>
           <w:i/>
         </w:rPr>
-        <w:t>. There is no resubmission for this problem set. It is still compulsory to hand in, and in order to help students prepare for the exam there will be a grading threshold for pass. Students who fail to reach this threshold can still take the exam if the solutions are good enough to reach the threshold applied to the other problem sets for allowing a resubmission.</w:t>
+        <w:t xml:space="preserve">. There is no resubmission for this problem set. It is still compulsory to hand in, and </w:t>
+      </w:r>
+      <w:proofErr w:type="gramStart"/>
+      <w:r>
+        <w:rPr>
+          <w:i/>
+        </w:rPr>
+        <w:t>in order to</w:t>
+      </w:r>
+      <w:proofErr w:type="gramEnd"/>
+      <w:r>
+        <w:rPr>
+          <w:i/>
+        </w:rPr>
+        <w:t xml:space="preserve"> help students prepare for the exam there will be a grading threshold for pass. Students who fail to reach this threshold can still take the exam if the solutions are good enough to reach the threshold applied to the other problem sets for allowing a resubmission.</w:t>
       </w:r>
     </w:p>
     <w:p>
@@ -2706,7 +2884,21 @@
         <w:rPr>
           <w:bCs/>
         </w:rPr>
-        <w:t>Christoffer Kassøe Juhl</w:t>
+        <w:t xml:space="preserve">Christoffer </w:t>
+      </w:r>
+      <w:proofErr w:type="spellStart"/>
+      <w:r>
+        <w:rPr>
+          <w:bCs/>
+        </w:rPr>
+        <w:t>Kassøe</w:t>
+      </w:r>
+      <w:proofErr w:type="spellEnd"/>
+      <w:r>
+        <w:rPr>
+          <w:bCs/>
+        </w:rPr>
+        <w:t xml:space="preserve"> Juhl</w:t>
       </w:r>
     </w:p>
     <w:p>

</xml_diff>